<commit_message>
Update lab2, finish report
</commit_message>
<xml_diff>
--- a/Labs/Lab2.docx
+++ b/Labs/Lab2.docx
@@ -1,6 +1,6 @@
 
 <file path=word/document.xml><?xml version="1.0" encoding="utf-8"?>
-<w:document xmlns:wpc="http://schemas.microsoft.com/office/word/2010/wordprocessingCanvas" xmlns:cx="http://schemas.microsoft.com/office/drawing/2014/chartex" xmlns:cx1="http://schemas.microsoft.com/office/drawing/2015/9/8/chartex" xmlns:cx2="http://schemas.microsoft.com/office/drawing/2015/10/21/chartex" xmlns:cx3="http://schemas.microsoft.com/office/drawing/2016/5/9/chartex" xmlns:cx4="http://schemas.microsoft.com/office/drawing/2016/5/10/chartex" xmlns:cx5="http://schemas.microsoft.com/office/drawing/2016/5/11/chartex" xmlns:cx6="http://schemas.microsoft.com/office/drawing/2016/5/12/chartex" xmlns:cx7="http://schemas.microsoft.com/office/drawing/2016/5/13/chartex" xmlns:cx8="http://schemas.microsoft.com/office/drawing/2016/5/14/chartex" xmlns:mc="http://schemas.openxmlformats.org/markup-compatibility/2006" xmlns:aink="http://schemas.microsoft.com/office/drawing/2016/ink" xmlns:am3d="http://schemas.microsoft.com/office/drawing/2017/model3d" xmlns:o="urn:schemas-microsoft-com:office:office" xmlns:oel="http://schemas.microsoft.com/office/2019/extlst" xmlns:r="http://schemas.openxmlformats.org/officeDocument/2006/relationships" xmlns:m="http://schemas.openxmlformats.org/officeDocument/2006/math" xmlns:v="urn:schemas-microsoft-com:vml" xmlns:wp14="http://schemas.microsoft.com/office/word/2010/wordprocessingDrawing" xmlns:wp="http://schemas.openxmlformats.org/drawingml/2006/wordprocessingDrawing" xmlns:w10="urn:schemas-microsoft-com:office:word" xmlns:w="http://schemas.openxmlformats.org/wordprocessingml/2006/main" xmlns:w14="http://schemas.microsoft.com/office/word/2010/wordml" xmlns:w15="http://schemas.microsoft.com/office/word/2012/wordml" xmlns:w16cex="http://schemas.microsoft.com/office/word/2018/wordml/cex" xmlns:w16cid="http://schemas.microsoft.com/office/word/2016/wordml/cid" xmlns:w16="http://schemas.microsoft.com/office/word/2018/wordml" xmlns:w16sdtdh="http://schemas.microsoft.com/office/word/2020/wordml/sdtdatahash" xmlns:w16se="http://schemas.microsoft.com/office/word/2015/wordml/symex" xmlns:wpg="http://schemas.microsoft.com/office/word/2010/wordprocessingGroup" xmlns:wpi="http://schemas.microsoft.com/office/word/2010/wordprocessingInk" xmlns:wne="http://schemas.microsoft.com/office/word/2006/wordml" xmlns:wps="http://schemas.microsoft.com/office/word/2010/wordprocessingShape" mc:Ignorable="w14 w15 w16se w16cid w16 w16cex w16sdtdh wp14">
+<w:document xmlns:wpc="http://schemas.microsoft.com/office/word/2010/wordprocessingCanvas" xmlns:cx="http://schemas.microsoft.com/office/drawing/2014/chartex" xmlns:cx1="http://schemas.microsoft.com/office/drawing/2015/9/8/chartex" xmlns:cx2="http://schemas.microsoft.com/office/drawing/2015/10/21/chartex" xmlns:cx3="http://schemas.microsoft.com/office/drawing/2016/5/9/chartex" xmlns:cx4="http://schemas.microsoft.com/office/drawing/2016/5/10/chartex" xmlns:cx5="http://schemas.microsoft.com/office/drawing/2016/5/11/chartex" xmlns:cx6="http://schemas.microsoft.com/office/drawing/2016/5/12/chartex" xmlns:cx7="http://schemas.microsoft.com/office/drawing/2016/5/13/chartex" xmlns:cx8="http://schemas.microsoft.com/office/drawing/2016/5/14/chartex" xmlns:mc="http://schemas.openxmlformats.org/markup-compatibility/2006" xmlns:aink="http://schemas.microsoft.com/office/drawing/2016/ink" xmlns:am3d="http://schemas.microsoft.com/office/drawing/2017/model3d" xmlns:o="urn:schemas-microsoft-com:office:office" xmlns:r="http://schemas.openxmlformats.org/officeDocument/2006/relationships" xmlns:m="http://schemas.openxmlformats.org/officeDocument/2006/math" xmlns:v="urn:schemas-microsoft-com:vml" xmlns:wp14="http://schemas.microsoft.com/office/word/2010/wordprocessingDrawing" xmlns:wp="http://schemas.openxmlformats.org/drawingml/2006/wordprocessingDrawing" xmlns:w10="urn:schemas-microsoft-com:office:word" xmlns:w="http://schemas.openxmlformats.org/wordprocessingml/2006/main" xmlns:w14="http://schemas.microsoft.com/office/word/2010/wordml" xmlns:w15="http://schemas.microsoft.com/office/word/2012/wordml" xmlns:w16cex="http://schemas.microsoft.com/office/word/2018/wordml/cex" xmlns:w16cid="http://schemas.microsoft.com/office/word/2016/wordml/cid" xmlns:w16="http://schemas.microsoft.com/office/word/2018/wordml" xmlns:w16sdtdh="http://schemas.microsoft.com/office/word/2020/wordml/sdtdatahash" xmlns:w16se="http://schemas.microsoft.com/office/word/2015/wordml/symex" xmlns:wpg="http://schemas.microsoft.com/office/word/2010/wordprocessingGroup" xmlns:wpi="http://schemas.microsoft.com/office/word/2010/wordprocessingInk" xmlns:wne="http://schemas.microsoft.com/office/word/2006/wordml" xmlns:wps="http://schemas.microsoft.com/office/word/2010/wordprocessingShape" mc:Ignorable="w14 w15 w16se w16cid w16 w16cex w16sdtdh wp14">
   <w:body>
     <w:p>
       <w:pPr>
@@ -377,11 +377,21 @@
       <w:r>
         <w:t xml:space="preserve">Рисунок </w:t>
       </w:r>
-      <w:fldSimple w:instr=" SEQ Рисунок \* ARABIC ">
-        <w:r>
-          <w:t>1</w:t>
-        </w:r>
-      </w:fldSimple>
+      <w:r>
+        <w:fldChar w:fldCharType="begin"/>
+      </w:r>
+      <w:r>
+        <w:instrText xml:space="preserve"> SEQ Рисунок \* ARABIC </w:instrText>
+      </w:r>
+      <w:r>
+        <w:fldChar w:fldCharType="separate"/>
+      </w:r>
+      <w:r>
+        <w:t>1</w:t>
+      </w:r>
+      <w:r>
+        <w:fldChar w:fldCharType="end"/>
+      </w:r>
       <w:r>
         <w:t xml:space="preserve"> – управляющий граф программы</w:t>
       </w:r>
@@ -435,7 +445,6 @@
       <w:pPr>
         <w:rPr>
           <w:color w:val="000000"/>
-          <w:lang w:val="en-US"/>
         </w:rPr>
       </w:pPr>
       <w:r>
@@ -447,7 +456,6 @@
       <w:r>
         <w:rPr>
           <w:color w:val="000000"/>
-          <w:lang w:val="en-US"/>
         </w:rPr>
         <w:t>-8-9-10-11-10-12-13-10-16-17-10-12-14-10-12-15-10-16-1-18-19-20-21-20-22-23-20-26-27-20-28-29-20-28-30-20-22-24-20-28-30-20-22-25-20-26-1-31-32-33-34-33-38-39-33-35-36-33-35-37-33-38-1-40-41-42-43-42-47-48-42-44-45-42-44-46-42-47-1-45</w:t>
       </w:r>
@@ -491,6 +499,7 @@
           <w:lang w:val="en-US"/>
         </w:rPr>
       </w:pPr>
+      <w:bookmarkStart w:id="0" w:name="_Hlk155757950"/>
       <w:r>
         <w:rPr>
           <w:color w:val="000000"/>
@@ -515,563 +524,276 @@
     </w:p>
     <w:p>
       <w:r>
+        <w:t>1-</w:t>
+      </w:r>
+      <w:r>
         <w:t>2</w:t>
       </w:r>
       <w:r>
         <w:t>-</w:t>
       </w:r>
       <w:r>
-        <w:t>3-4-1</w:t>
-      </w:r>
-    </w:p>
-    <w:p>
+        <w:t>3</w:t>
+      </w:r>
+    </w:p>
+    <w:p>
+      <w:r>
+        <w:t>1-</w:t>
+      </w:r>
       <w:r>
         <w:t>2-</w:t>
       </w:r>
       <w:r>
-        <w:t>5-6-7-1</w:t>
-      </w:r>
-    </w:p>
-    <w:p>
-      <w:pPr>
-        <w:rPr>
-          <w:lang w:val="en-US"/>
-        </w:rPr>
-      </w:pPr>
-      <w:r>
-        <w:rPr>
-          <w:lang w:val="en-US"/>
-        </w:rPr>
-        <w:t>1-8</w:t>
-      </w:r>
-    </w:p>
-    <w:p>
-      <w:pPr>
-        <w:rPr>
-          <w:lang w:val="en-US"/>
-        </w:rPr>
-      </w:pPr>
-      <w:r>
-        <w:rPr>
-          <w:lang w:val="en-US"/>
-        </w:rPr>
-        <w:t>8-9-10</w:t>
-      </w:r>
-    </w:p>
-    <w:p>
-      <w:pPr>
-        <w:rPr>
-          <w:lang w:val="en-US"/>
-        </w:rPr>
-      </w:pPr>
-      <w:r>
-        <w:rPr>
-          <w:lang w:val="en-US"/>
-        </w:rPr>
-        <w:t>10-11-10</w:t>
-      </w:r>
-    </w:p>
-    <w:p>
-      <w:pPr>
-        <w:rPr>
-          <w:lang w:val="en-US"/>
-        </w:rPr>
-      </w:pPr>
-      <w:r>
-        <w:rPr>
-          <w:lang w:val="en-US"/>
-        </w:rPr>
+        <w:t>5</w:t>
+      </w:r>
+    </w:p>
+    <w:p>
+      <w:r>
+        <w:t>1-8-9-10</w:t>
+      </w:r>
+    </w:p>
+    <w:p>
+      <w:r>
+        <w:t>9-</w:t>
+      </w:r>
+      <w:r>
+        <w:t>10-11</w:t>
+      </w:r>
+    </w:p>
+    <w:p>
+      <w:r>
+        <w:t>9-</w:t>
+      </w:r>
+      <w:r>
         <w:t>10-12</w:t>
       </w:r>
     </w:p>
     <w:p>
-      <w:pPr>
-        <w:rPr>
-          <w:lang w:val="en-US"/>
-        </w:rPr>
-      </w:pPr>
-      <w:r>
-        <w:rPr>
-          <w:lang w:val="en-US"/>
-        </w:rPr>
-        <w:t>12-13-10</w:t>
-      </w:r>
-    </w:p>
-    <w:p>
-      <w:pPr>
-        <w:rPr>
-          <w:lang w:val="en-US"/>
-        </w:rPr>
-      </w:pPr>
-      <w:r>
-        <w:rPr>
-          <w:lang w:val="en-US"/>
-        </w:rPr>
-        <w:t>12-14-10</w:t>
-      </w:r>
-    </w:p>
-    <w:p>
-      <w:pPr>
-        <w:rPr>
-          <w:lang w:val="en-US"/>
-        </w:rPr>
-      </w:pPr>
-      <w:r>
-        <w:rPr>
-          <w:lang w:val="en-US"/>
-        </w:rPr>
-        <w:t>12-15-10</w:t>
-      </w:r>
-    </w:p>
-    <w:p>
-      <w:pPr>
-        <w:rPr>
-          <w:lang w:val="en-US"/>
-        </w:rPr>
-      </w:pPr>
-      <w:r>
-        <w:rPr>
-          <w:lang w:val="en-US"/>
-        </w:rPr>
+      <w:r>
+        <w:t>12-13</w:t>
+      </w:r>
+    </w:p>
+    <w:p>
+      <w:r>
+        <w:t>12-14</w:t>
+      </w:r>
+    </w:p>
+    <w:p>
+      <w:r>
+        <w:t>12-15</w:t>
+      </w:r>
+    </w:p>
+    <w:p>
+      <w:r>
+        <w:t>9-</w:t>
+      </w:r>
+      <w:r>
         <w:t>10-16</w:t>
       </w:r>
     </w:p>
     <w:p>
-      <w:pPr>
-        <w:rPr>
-          <w:lang w:val="en-US"/>
-        </w:rPr>
-      </w:pPr>
-      <w:r>
-        <w:rPr>
-          <w:lang w:val="en-US"/>
-        </w:rPr>
-        <w:t>16-17-10</w:t>
-      </w:r>
-    </w:p>
-    <w:p>
-      <w:pPr>
-        <w:rPr>
-          <w:lang w:val="en-US"/>
-        </w:rPr>
-      </w:pPr>
-      <w:r>
-        <w:rPr>
-          <w:lang w:val="en-US"/>
-        </w:rPr>
+      <w:r>
+        <w:t>16-17</w:t>
+      </w:r>
+    </w:p>
+    <w:p>
+      <w:r>
         <w:t>16-1</w:t>
       </w:r>
     </w:p>
     <w:p>
-      <w:pPr>
-        <w:rPr>
-          <w:lang w:val="en-US"/>
-        </w:rPr>
-      </w:pPr>
-      <w:r>
-        <w:rPr>
-          <w:lang w:val="en-US"/>
-        </w:rPr>
+      <w:r>
         <w:t>1-18</w:t>
       </w:r>
     </w:p>
     <w:p>
-      <w:pPr>
-        <w:rPr>
-          <w:lang w:val="en-US"/>
-        </w:rPr>
-      </w:pPr>
-      <w:r>
-        <w:rPr>
-          <w:lang w:val="en-US"/>
-        </w:rPr>
-        <w:t>18-19</w:t>
-      </w:r>
-      <w:r>
-        <w:rPr>
-          <w:lang w:val="en-US"/>
-        </w:rPr>
+      <w:r>
+        <w:t>19</w:t>
+      </w:r>
+      <w:r>
         <w:t>-20</w:t>
       </w:r>
     </w:p>
     <w:p>
-      <w:pPr>
-        <w:rPr>
-          <w:lang w:val="en-US"/>
-        </w:rPr>
-      </w:pPr>
-      <w:r>
-        <w:rPr>
-          <w:lang w:val="en-US"/>
-        </w:rPr>
-        <w:t>20-21-20</w:t>
-      </w:r>
-    </w:p>
-    <w:p>
-      <w:pPr>
-        <w:rPr>
-          <w:lang w:val="en-US"/>
-        </w:rPr>
-      </w:pPr>
-      <w:r>
-        <w:rPr>
-          <w:lang w:val="en-US"/>
-        </w:rPr>
+      <w:r>
+        <w:t>19-</w:t>
+      </w:r>
+      <w:r>
+        <w:t>20-21</w:t>
+      </w:r>
+    </w:p>
+    <w:p>
+      <w:r>
+        <w:t>19-</w:t>
+      </w:r>
+      <w:r>
         <w:t>20-22</w:t>
       </w:r>
     </w:p>
     <w:p>
-      <w:pPr>
-        <w:rPr>
-          <w:lang w:val="en-US"/>
-        </w:rPr>
-      </w:pPr>
-      <w:r>
-        <w:rPr>
-          <w:lang w:val="en-US"/>
-        </w:rPr>
-        <w:t>22-23-20</w:t>
-      </w:r>
-    </w:p>
-    <w:p>
-      <w:pPr>
-        <w:rPr>
-          <w:lang w:val="en-US"/>
-        </w:rPr>
-      </w:pPr>
-      <w:r>
-        <w:rPr>
-          <w:lang w:val="en-US"/>
-        </w:rPr>
+      <w:r>
+        <w:t>22-23</w:t>
+      </w:r>
+    </w:p>
+    <w:p>
+      <w:r>
+        <w:t>22-24</w:t>
+      </w:r>
+    </w:p>
+    <w:p>
+      <w:r>
         <w:lastRenderedPageBreak/>
-        <w:t>22-24-20</w:t>
-      </w:r>
-    </w:p>
-    <w:p>
-      <w:pPr>
-        <w:rPr>
-          <w:lang w:val="en-US"/>
-        </w:rPr>
-      </w:pPr>
-      <w:r>
-        <w:rPr>
-          <w:lang w:val="en-US"/>
-        </w:rPr>
-        <w:t>22-25-20</w:t>
-      </w:r>
-    </w:p>
-    <w:p>
-      <w:pPr>
-        <w:rPr>
-          <w:lang w:val="en-US"/>
-        </w:rPr>
-      </w:pPr>
-      <w:r>
-        <w:rPr>
-          <w:lang w:val="en-US"/>
-        </w:rPr>
+        <w:t>22-25</w:t>
+      </w:r>
+    </w:p>
+    <w:p>
+      <w:r>
+        <w:t>19-</w:t>
+      </w:r>
+      <w:r>
         <w:t>20-26</w:t>
       </w:r>
     </w:p>
     <w:p>
-      <w:pPr>
-        <w:rPr>
-          <w:lang w:val="en-US"/>
-        </w:rPr>
-      </w:pPr>
-      <w:r>
-        <w:rPr>
-          <w:lang w:val="en-US"/>
-        </w:rPr>
-        <w:t>26-27-20</w:t>
-      </w:r>
-    </w:p>
-    <w:p>
-      <w:pPr>
-        <w:rPr>
-          <w:lang w:val="en-US"/>
-        </w:rPr>
-      </w:pPr>
-      <w:r>
-        <w:rPr>
-          <w:lang w:val="en-US"/>
-        </w:rPr>
+      <w:r>
+        <w:t>26-27</w:t>
+      </w:r>
+    </w:p>
+    <w:p>
+      <w:r>
         <w:t>26-1</w:t>
       </w:r>
     </w:p>
     <w:p>
-      <w:pPr>
-        <w:rPr>
-          <w:lang w:val="en-US"/>
-        </w:rPr>
-      </w:pPr>
-      <w:r>
-        <w:rPr>
-          <w:lang w:val="en-US"/>
-        </w:rPr>
+      <w:r>
+        <w:t>19-</w:t>
+      </w:r>
+      <w:r>
         <w:t>20-28</w:t>
       </w:r>
     </w:p>
     <w:p>
-      <w:pPr>
-        <w:rPr>
-          <w:lang w:val="en-US"/>
-        </w:rPr>
-      </w:pPr>
-      <w:r>
-        <w:rPr>
-          <w:lang w:val="en-US"/>
-        </w:rPr>
-        <w:t>28-29-20</w:t>
-      </w:r>
-    </w:p>
-    <w:p>
-      <w:pPr>
-        <w:rPr>
-          <w:lang w:val="en-US"/>
-        </w:rPr>
-      </w:pPr>
-      <w:r>
-        <w:rPr>
-          <w:lang w:val="en-US"/>
-        </w:rPr>
-        <w:t>28-30-20</w:t>
-      </w:r>
-    </w:p>
-    <w:p>
-      <w:pPr>
-        <w:rPr>
-          <w:lang w:val="en-US"/>
-        </w:rPr>
-      </w:pPr>
-      <w:r>
-        <w:rPr>
-          <w:lang w:val="en-US"/>
-        </w:rPr>
+      <w:r>
+        <w:t>28-29</w:t>
+      </w:r>
+    </w:p>
+    <w:p>
+      <w:r>
+        <w:t>28-30</w:t>
+      </w:r>
+    </w:p>
+    <w:p>
+      <w:r>
         <w:t>1-31</w:t>
       </w:r>
     </w:p>
     <w:p>
-      <w:pPr>
-        <w:rPr>
-          <w:lang w:val="en-US"/>
-        </w:rPr>
-      </w:pPr>
-      <w:r>
-        <w:rPr>
-          <w:lang w:val="en-US"/>
-        </w:rPr>
-        <w:t>31-32-33</w:t>
-      </w:r>
-    </w:p>
-    <w:p>
-      <w:pPr>
-        <w:rPr>
-          <w:lang w:val="en-US"/>
-        </w:rPr>
-      </w:pPr>
-      <w:r>
-        <w:rPr>
-          <w:lang w:val="en-US"/>
-        </w:rPr>
-        <w:t>33-34-33</w:t>
-      </w:r>
-    </w:p>
-    <w:p>
-      <w:pPr>
-        <w:rPr>
-          <w:lang w:val="en-US"/>
-        </w:rPr>
-      </w:pPr>
-      <w:r>
-        <w:rPr>
-          <w:lang w:val="en-US"/>
-        </w:rPr>
+      <w:r>
+        <w:t>32-33</w:t>
+      </w:r>
+    </w:p>
+    <w:p>
+      <w:r>
+        <w:t>32-</w:t>
+      </w:r>
+      <w:r>
+        <w:t>33-34</w:t>
+      </w:r>
+    </w:p>
+    <w:p>
+      <w:r>
+        <w:t>32-</w:t>
+      </w:r>
+      <w:r>
         <w:t>33-35</w:t>
       </w:r>
     </w:p>
     <w:p>
-      <w:pPr>
-        <w:rPr>
-          <w:lang w:val="en-US"/>
-        </w:rPr>
-      </w:pPr>
-      <w:r>
-        <w:rPr>
-          <w:lang w:val="en-US"/>
-        </w:rPr>
-        <w:t>35-36-33</w:t>
-      </w:r>
-    </w:p>
-    <w:p>
-      <w:pPr>
-        <w:rPr>
-          <w:lang w:val="en-US"/>
-        </w:rPr>
-      </w:pPr>
-      <w:r>
-        <w:rPr>
-          <w:lang w:val="en-US"/>
-        </w:rPr>
-        <w:t>35-37-33</w:t>
-      </w:r>
-    </w:p>
-    <w:p>
-      <w:pPr>
-        <w:rPr>
-          <w:lang w:val="en-US"/>
-        </w:rPr>
-      </w:pPr>
-      <w:r>
-        <w:rPr>
-          <w:lang w:val="en-US"/>
-        </w:rPr>
+      <w:r>
+        <w:t>35-36</w:t>
+      </w:r>
+    </w:p>
+    <w:p>
+      <w:r>
+        <w:t>35-37</w:t>
+      </w:r>
+    </w:p>
+    <w:p>
+      <w:r>
+        <w:t>32-</w:t>
+      </w:r>
+      <w:r>
         <w:t>33-38</w:t>
       </w:r>
     </w:p>
     <w:p>
-      <w:pPr>
-        <w:rPr>
-          <w:lang w:val="en-US"/>
-        </w:rPr>
-      </w:pPr>
-      <w:r>
-        <w:rPr>
-          <w:lang w:val="en-US"/>
-        </w:rPr>
-        <w:t>38-39-33</w:t>
-      </w:r>
-    </w:p>
-    <w:p>
-      <w:pPr>
-        <w:rPr>
-          <w:lang w:val="en-US"/>
-        </w:rPr>
-      </w:pPr>
-      <w:r>
-        <w:rPr>
-          <w:lang w:val="en-US"/>
-        </w:rPr>
+      <w:r>
+        <w:t>38-39</w:t>
+      </w:r>
+    </w:p>
+    <w:p>
+      <w:r>
         <w:t>38-1</w:t>
       </w:r>
     </w:p>
     <w:p>
-      <w:pPr>
-        <w:rPr>
-          <w:lang w:val="en-US"/>
-        </w:rPr>
-      </w:pPr>
-      <w:r>
-        <w:rPr>
-          <w:lang w:val="en-US"/>
-        </w:rPr>
+      <w:r>
         <w:t>1-40</w:t>
       </w:r>
     </w:p>
     <w:p>
-      <w:pPr>
-        <w:rPr>
-          <w:lang w:val="en-US"/>
-        </w:rPr>
-      </w:pPr>
-      <w:r>
-        <w:rPr>
-          <w:lang w:val="en-US"/>
-        </w:rPr>
-        <w:t>40-41-42</w:t>
-      </w:r>
-    </w:p>
-    <w:p>
-      <w:pPr>
-        <w:rPr>
-          <w:lang w:val="en-US"/>
-        </w:rPr>
-      </w:pPr>
-      <w:r>
-        <w:rPr>
-          <w:lang w:val="en-US"/>
-        </w:rPr>
-        <w:t>42-43-42</w:t>
-      </w:r>
-    </w:p>
-    <w:p>
-      <w:pPr>
-        <w:rPr>
-          <w:lang w:val="en-US"/>
-        </w:rPr>
-      </w:pPr>
-      <w:r>
-        <w:rPr>
-          <w:lang w:val="en-US"/>
-        </w:rPr>
+      <w:r>
+        <w:t>41-42</w:t>
+      </w:r>
+    </w:p>
+    <w:p>
+      <w:r>
+        <w:t>41-</w:t>
+      </w:r>
+      <w:r>
+        <w:t>42-43</w:t>
+      </w:r>
+    </w:p>
+    <w:p>
+      <w:r>
+        <w:t>41-</w:t>
+      </w:r>
+      <w:r>
         <w:t>42-44</w:t>
       </w:r>
     </w:p>
     <w:p>
-      <w:pPr>
-        <w:rPr>
-          <w:lang w:val="en-US"/>
-        </w:rPr>
-      </w:pPr>
-      <w:r>
-        <w:rPr>
-          <w:lang w:val="en-US"/>
-        </w:rPr>
-        <w:t>44-45-42</w:t>
-      </w:r>
-    </w:p>
-    <w:p>
-      <w:pPr>
-        <w:rPr>
-          <w:lang w:val="en-US"/>
-        </w:rPr>
-      </w:pPr>
-      <w:r>
-        <w:rPr>
-          <w:lang w:val="en-US"/>
-        </w:rPr>
-        <w:t>44-46-42</w:t>
-      </w:r>
-    </w:p>
-    <w:p>
-      <w:pPr>
-        <w:rPr>
-          <w:lang w:val="en-US"/>
-        </w:rPr>
-      </w:pPr>
-      <w:r>
-        <w:rPr>
-          <w:lang w:val="en-US"/>
-        </w:rPr>
-        <w:t>42-47</w:t>
-      </w:r>
-    </w:p>
-    <w:p>
-      <w:pPr>
-        <w:rPr>
-          <w:lang w:val="en-US"/>
-        </w:rPr>
-      </w:pPr>
-      <w:r>
-        <w:rPr>
-          <w:lang w:val="en-US"/>
-        </w:rPr>
-        <w:t>47-48-42</w:t>
-      </w:r>
-    </w:p>
-    <w:p>
-      <w:pPr>
-        <w:rPr>
-          <w:lang w:val="en-US"/>
-        </w:rPr>
-      </w:pPr>
-      <w:r>
-        <w:rPr>
-          <w:lang w:val="en-US"/>
-        </w:rPr>
+      <w:r>
+        <w:t>44-45</w:t>
+      </w:r>
+    </w:p>
+    <w:p>
+      <w:r>
+        <w:t>44-46</w:t>
+      </w:r>
+    </w:p>
+    <w:p>
+      <w:r>
+        <w:t>4</w:t>
+      </w:r>
+      <w:r>
+        <w:t>1-4</w:t>
+      </w:r>
+      <w:r>
+        <w:t>2-47</w:t>
+      </w:r>
+    </w:p>
+    <w:p>
+      <w:r>
+        <w:t>47-48</w:t>
+      </w:r>
+    </w:p>
+    <w:p>
+      <w:r>
         <w:t>47-1</w:t>
       </w:r>
     </w:p>
+    <w:bookmarkEnd w:id="0"/>
     <w:p>
       <w:pPr>
         <w:pStyle w:val="3"/>
@@ -1099,14 +821,7 @@
         <w:rPr>
           <w:color w:val="000000"/>
         </w:rPr>
-        <w:t xml:space="preserve">Критерий С2 – набор тестов в совокупности должен обеспечить прохождение каждого пути не менее одного раза. Если программа содержит </w:t>
-      </w:r>
-      <w:r>
-        <w:rPr>
-          <w:color w:val="000000"/>
-        </w:rPr>
-        <w:lastRenderedPageBreak/>
-        <w:t>цикл</w:t>
+        <w:t>Критерий С2 – набор тестов в совокупности должен обеспечить прохождение каждого пути не менее одного раза. Если программа содержит цикл</w:t>
       </w:r>
       <w:r>
         <w:rPr>
@@ -1132,6 +847,7 @@
           <w:color w:val="000000"/>
           <w:lang w:val="en-US"/>
         </w:rPr>
+        <w:lastRenderedPageBreak/>
         <w:t>1-4</w:t>
       </w:r>
       <w:r>
@@ -1220,218 +936,17 @@
     </w:p>
     <w:p>
       <w:r>
-        <w:t>1-</w:t>
-      </w:r>
-      <w:r>
-        <w:t>40</w:t>
-      </w:r>
-      <w:r>
-        <w:t>-</w:t>
-      </w:r>
-      <w:r>
-        <w:t>41</w:t>
-      </w:r>
-      <w:r>
-        <w:t>-</w:t>
-      </w:r>
-      <w:r>
-        <w:t>42</w:t>
-      </w:r>
-      <w:r>
-        <w:t>-</w:t>
-      </w:r>
-      <w:r>
-        <w:t>44</w:t>
-      </w:r>
-      <w:r>
-        <w:t>-</w:t>
-      </w:r>
-      <w:r>
-        <w:t>45</w:t>
-      </w:r>
-      <w:r>
-        <w:t>-</w:t>
-      </w:r>
-      <w:r>
-        <w:t>42</w:t>
-      </w:r>
-      <w:r>
-        <w:t>-</w:t>
-      </w:r>
-      <w:r>
-        <w:t>47</w:t>
-      </w:r>
-    </w:p>
-    <w:p>
-      <w:r>
-        <w:t>1-</w:t>
-      </w:r>
-      <w:r>
-        <w:t>40</w:t>
-      </w:r>
-      <w:r>
-        <w:t>-</w:t>
-      </w:r>
-      <w:r>
-        <w:t>41</w:t>
-      </w:r>
-      <w:r>
-        <w:t>-</w:t>
-      </w:r>
-      <w:r>
-        <w:t>42</w:t>
-      </w:r>
-      <w:r>
-        <w:t>-</w:t>
-      </w:r>
-      <w:r>
-        <w:t>47</w:t>
-      </w:r>
-      <w:r>
-        <w:t>-</w:t>
-      </w:r>
-      <w:r>
-        <w:t>48</w:t>
-      </w:r>
-      <w:r>
-        <w:t>-</w:t>
-      </w:r>
-      <w:r>
-        <w:t>42</w:t>
-      </w:r>
-      <w:r>
-        <w:t>-</w:t>
-      </w:r>
-      <w:r>
-        <w:t>44</w:t>
-      </w:r>
-      <w:r>
-        <w:t>-</w:t>
-      </w:r>
-      <w:r>
-        <w:t>46</w:t>
-      </w:r>
-      <w:r>
-        <w:t>-</w:t>
-      </w:r>
-      <w:r>
-        <w:t>42</w:t>
-      </w:r>
-      <w:r>
-        <w:t>-</w:t>
-      </w:r>
-      <w:r>
-        <w:t>47</w:t>
-      </w:r>
-    </w:p>
-    <w:p>
-      <w:r>
-        <w:t>1-</w:t>
-      </w:r>
-      <w:r>
-        <w:t>40</w:t>
-      </w:r>
-      <w:r>
-        <w:t>-</w:t>
-      </w:r>
-      <w:r>
-        <w:t>41</w:t>
-      </w:r>
-      <w:r>
-        <w:t>-</w:t>
-      </w:r>
-      <w:r>
-        <w:t>42</w:t>
-      </w:r>
-      <w:r>
-        <w:t>-</w:t>
-      </w:r>
-      <w:r>
-        <w:t>47</w:t>
-      </w:r>
-      <w:r>
-        <w:t>-</w:t>
-      </w:r>
-      <w:r>
-        <w:t>48</w:t>
-      </w:r>
-      <w:r>
-        <w:t>-</w:t>
-      </w:r>
-      <w:r>
-        <w:t>42</w:t>
-      </w:r>
-      <w:r>
-        <w:t>-</w:t>
-      </w:r>
-      <w:r>
-        <w:t>44</w:t>
-      </w:r>
-      <w:r>
-        <w:t>-</w:t>
-      </w:r>
-      <w:r>
-        <w:t>45</w:t>
-      </w:r>
-      <w:r>
-        <w:t>-</w:t>
-      </w:r>
-      <w:r>
-        <w:t>42</w:t>
-      </w:r>
-      <w:r>
-        <w:t>-</w:t>
-      </w:r>
-      <w:r>
-        <w:t>43</w:t>
-      </w:r>
-      <w:r>
-        <w:t>-</w:t>
-      </w:r>
-      <w:r>
-        <w:t>42</w:t>
-      </w:r>
-      <w:r>
-        <w:t>-</w:t>
-      </w:r>
-      <w:r>
-        <w:t>47</w:t>
-      </w:r>
-      <w:r>
-        <w:t>-</w:t>
-      </w:r>
-      <w:r>
-        <w:t>48</w:t>
-      </w:r>
-      <w:r>
-        <w:t>-</w:t>
-      </w:r>
-      <w:r>
-        <w:t>42</w:t>
-      </w:r>
-      <w:r>
-        <w:t>-</w:t>
-      </w:r>
-      <w:r>
-        <w:t>44</w:t>
-      </w:r>
-      <w:r>
-        <w:t>-</w:t>
-      </w:r>
-      <w:r>
-        <w:t>46</w:t>
-      </w:r>
-      <w:r>
-        <w:t>-</w:t>
-      </w:r>
-      <w:r>
-        <w:t>42</w:t>
-      </w:r>
-      <w:r>
-        <w:t>-</w:t>
-      </w:r>
-      <w:r>
-        <w:t>47</w:t>
+        <w:t>1-40-41-42-44-45-42-47</w:t>
+      </w:r>
+    </w:p>
+    <w:p>
+      <w:r>
+        <w:t>1-40-41-42-47-48-42-44-46-42-47</w:t>
+      </w:r>
+    </w:p>
+    <w:p>
+      <w:r>
+        <w:t>1-40-41-42-47-48-42-44-45-42-43-42-47-48-42-44-46-42-47</w:t>
       </w:r>
     </w:p>
     <w:sectPr>
@@ -1445,7 +960,7 @@
 </file>
 
 <file path=word/endnotes.xml><?xml version="1.0" encoding="utf-8"?>
-<w:endnotes xmlns:wpc="http://schemas.microsoft.com/office/word/2010/wordprocessingCanvas" xmlns:cx="http://schemas.microsoft.com/office/drawing/2014/chartex" xmlns:cx1="http://schemas.microsoft.com/office/drawing/2015/9/8/chartex" xmlns:cx2="http://schemas.microsoft.com/office/drawing/2015/10/21/chartex" xmlns:cx3="http://schemas.microsoft.com/office/drawing/2016/5/9/chartex" xmlns:cx4="http://schemas.microsoft.com/office/drawing/2016/5/10/chartex" xmlns:cx5="http://schemas.microsoft.com/office/drawing/2016/5/11/chartex" xmlns:cx6="http://schemas.microsoft.com/office/drawing/2016/5/12/chartex" xmlns:cx7="http://schemas.microsoft.com/office/drawing/2016/5/13/chartex" xmlns:cx8="http://schemas.microsoft.com/office/drawing/2016/5/14/chartex" xmlns:mc="http://schemas.openxmlformats.org/markup-compatibility/2006" xmlns:aink="http://schemas.microsoft.com/office/drawing/2016/ink" xmlns:am3d="http://schemas.microsoft.com/office/drawing/2017/model3d" xmlns:o="urn:schemas-microsoft-com:office:office" xmlns:oel="http://schemas.microsoft.com/office/2019/extlst" xmlns:r="http://schemas.openxmlformats.org/officeDocument/2006/relationships" xmlns:m="http://schemas.openxmlformats.org/officeDocument/2006/math" xmlns:v="urn:schemas-microsoft-com:vml" xmlns:wp14="http://schemas.microsoft.com/office/word/2010/wordprocessingDrawing" xmlns:wp="http://schemas.openxmlformats.org/drawingml/2006/wordprocessingDrawing" xmlns:w10="urn:schemas-microsoft-com:office:word" xmlns:w="http://schemas.openxmlformats.org/wordprocessingml/2006/main" xmlns:w14="http://schemas.microsoft.com/office/word/2010/wordml" xmlns:w15="http://schemas.microsoft.com/office/word/2012/wordml" xmlns:w16cex="http://schemas.microsoft.com/office/word/2018/wordml/cex" xmlns:w16cid="http://schemas.microsoft.com/office/word/2016/wordml/cid" xmlns:w16="http://schemas.microsoft.com/office/word/2018/wordml" xmlns:w16sdtdh="http://schemas.microsoft.com/office/word/2020/wordml/sdtdatahash" xmlns:w16se="http://schemas.microsoft.com/office/word/2015/wordml/symex" xmlns:wpg="http://schemas.microsoft.com/office/word/2010/wordprocessingGroup" xmlns:wpi="http://schemas.microsoft.com/office/word/2010/wordprocessingInk" xmlns:wne="http://schemas.microsoft.com/office/word/2006/wordml" xmlns:wps="http://schemas.microsoft.com/office/word/2010/wordprocessingShape" mc:Ignorable="w14 w15 w16se w16cid w16 w16cex w16sdtdh wp14">
+<w:endnotes xmlns:wpc="http://schemas.microsoft.com/office/word/2010/wordprocessingCanvas" xmlns:cx="http://schemas.microsoft.com/office/drawing/2014/chartex" xmlns:cx1="http://schemas.microsoft.com/office/drawing/2015/9/8/chartex" xmlns:cx2="http://schemas.microsoft.com/office/drawing/2015/10/21/chartex" xmlns:cx3="http://schemas.microsoft.com/office/drawing/2016/5/9/chartex" xmlns:cx4="http://schemas.microsoft.com/office/drawing/2016/5/10/chartex" xmlns:cx5="http://schemas.microsoft.com/office/drawing/2016/5/11/chartex" xmlns:cx6="http://schemas.microsoft.com/office/drawing/2016/5/12/chartex" xmlns:cx7="http://schemas.microsoft.com/office/drawing/2016/5/13/chartex" xmlns:cx8="http://schemas.microsoft.com/office/drawing/2016/5/14/chartex" xmlns:mc="http://schemas.openxmlformats.org/markup-compatibility/2006" xmlns:aink="http://schemas.microsoft.com/office/drawing/2016/ink" xmlns:am3d="http://schemas.microsoft.com/office/drawing/2017/model3d" xmlns:o="urn:schemas-microsoft-com:office:office" xmlns:r="http://schemas.openxmlformats.org/officeDocument/2006/relationships" xmlns:m="http://schemas.openxmlformats.org/officeDocument/2006/math" xmlns:v="urn:schemas-microsoft-com:vml" xmlns:wp14="http://schemas.microsoft.com/office/word/2010/wordprocessingDrawing" xmlns:wp="http://schemas.openxmlformats.org/drawingml/2006/wordprocessingDrawing" xmlns:w10="urn:schemas-microsoft-com:office:word" xmlns:w="http://schemas.openxmlformats.org/wordprocessingml/2006/main" xmlns:w14="http://schemas.microsoft.com/office/word/2010/wordml" xmlns:w15="http://schemas.microsoft.com/office/word/2012/wordml" xmlns:w16cex="http://schemas.microsoft.com/office/word/2018/wordml/cex" xmlns:w16cid="http://schemas.microsoft.com/office/word/2016/wordml/cid" xmlns:w16="http://schemas.microsoft.com/office/word/2018/wordml" xmlns:w16sdtdh="http://schemas.microsoft.com/office/word/2020/wordml/sdtdatahash" xmlns:w16se="http://schemas.microsoft.com/office/word/2015/wordml/symex" xmlns:wpg="http://schemas.microsoft.com/office/word/2010/wordprocessingGroup" xmlns:wpi="http://schemas.microsoft.com/office/word/2010/wordprocessingInk" xmlns:wne="http://schemas.microsoft.com/office/word/2006/wordml" xmlns:wps="http://schemas.microsoft.com/office/word/2010/wordprocessingShape" mc:Ignorable="w14 w15 w16se w16cid w16 w16cex w16sdtdh wp14">
   <w:endnote w:type="separator" w:id="-1">
     <w:p>
       <w:pPr>
@@ -1470,7 +985,7 @@
 </file>
 
 <file path=word/footnotes.xml><?xml version="1.0" encoding="utf-8"?>
-<w:footnotes xmlns:wpc="http://schemas.microsoft.com/office/word/2010/wordprocessingCanvas" xmlns:cx="http://schemas.microsoft.com/office/drawing/2014/chartex" xmlns:cx1="http://schemas.microsoft.com/office/drawing/2015/9/8/chartex" xmlns:cx2="http://schemas.microsoft.com/office/drawing/2015/10/21/chartex" xmlns:cx3="http://schemas.microsoft.com/office/drawing/2016/5/9/chartex" xmlns:cx4="http://schemas.microsoft.com/office/drawing/2016/5/10/chartex" xmlns:cx5="http://schemas.microsoft.com/office/drawing/2016/5/11/chartex" xmlns:cx6="http://schemas.microsoft.com/office/drawing/2016/5/12/chartex" xmlns:cx7="http://schemas.microsoft.com/office/drawing/2016/5/13/chartex" xmlns:cx8="http://schemas.microsoft.com/office/drawing/2016/5/14/chartex" xmlns:mc="http://schemas.openxmlformats.org/markup-compatibility/2006" xmlns:aink="http://schemas.microsoft.com/office/drawing/2016/ink" xmlns:am3d="http://schemas.microsoft.com/office/drawing/2017/model3d" xmlns:o="urn:schemas-microsoft-com:office:office" xmlns:oel="http://schemas.microsoft.com/office/2019/extlst" xmlns:r="http://schemas.openxmlformats.org/officeDocument/2006/relationships" xmlns:m="http://schemas.openxmlformats.org/officeDocument/2006/math" xmlns:v="urn:schemas-microsoft-com:vml" xmlns:wp14="http://schemas.microsoft.com/office/word/2010/wordprocessingDrawing" xmlns:wp="http://schemas.openxmlformats.org/drawingml/2006/wordprocessingDrawing" xmlns:w10="urn:schemas-microsoft-com:office:word" xmlns:w="http://schemas.openxmlformats.org/wordprocessingml/2006/main" xmlns:w14="http://schemas.microsoft.com/office/word/2010/wordml" xmlns:w15="http://schemas.microsoft.com/office/word/2012/wordml" xmlns:w16cex="http://schemas.microsoft.com/office/word/2018/wordml/cex" xmlns:w16cid="http://schemas.microsoft.com/office/word/2016/wordml/cid" xmlns:w16="http://schemas.microsoft.com/office/word/2018/wordml" xmlns:w16sdtdh="http://schemas.microsoft.com/office/word/2020/wordml/sdtdatahash" xmlns:w16se="http://schemas.microsoft.com/office/word/2015/wordml/symex" xmlns:wpg="http://schemas.microsoft.com/office/word/2010/wordprocessingGroup" xmlns:wpi="http://schemas.microsoft.com/office/word/2010/wordprocessingInk" xmlns:wne="http://schemas.microsoft.com/office/word/2006/wordml" xmlns:wps="http://schemas.microsoft.com/office/word/2010/wordprocessingShape" mc:Ignorable="w14 w15 w16se w16cid w16 w16cex w16sdtdh wp14">
+<w:footnotes xmlns:wpc="http://schemas.microsoft.com/office/word/2010/wordprocessingCanvas" xmlns:cx="http://schemas.microsoft.com/office/drawing/2014/chartex" xmlns:cx1="http://schemas.microsoft.com/office/drawing/2015/9/8/chartex" xmlns:cx2="http://schemas.microsoft.com/office/drawing/2015/10/21/chartex" xmlns:cx3="http://schemas.microsoft.com/office/drawing/2016/5/9/chartex" xmlns:cx4="http://schemas.microsoft.com/office/drawing/2016/5/10/chartex" xmlns:cx5="http://schemas.microsoft.com/office/drawing/2016/5/11/chartex" xmlns:cx6="http://schemas.microsoft.com/office/drawing/2016/5/12/chartex" xmlns:cx7="http://schemas.microsoft.com/office/drawing/2016/5/13/chartex" xmlns:cx8="http://schemas.microsoft.com/office/drawing/2016/5/14/chartex" xmlns:mc="http://schemas.openxmlformats.org/markup-compatibility/2006" xmlns:aink="http://schemas.microsoft.com/office/drawing/2016/ink" xmlns:am3d="http://schemas.microsoft.com/office/drawing/2017/model3d" xmlns:o="urn:schemas-microsoft-com:office:office" xmlns:r="http://schemas.openxmlformats.org/officeDocument/2006/relationships" xmlns:m="http://schemas.openxmlformats.org/officeDocument/2006/math" xmlns:v="urn:schemas-microsoft-com:vml" xmlns:wp14="http://schemas.microsoft.com/office/word/2010/wordprocessingDrawing" xmlns:wp="http://schemas.openxmlformats.org/drawingml/2006/wordprocessingDrawing" xmlns:w10="urn:schemas-microsoft-com:office:word" xmlns:w="http://schemas.openxmlformats.org/wordprocessingml/2006/main" xmlns:w14="http://schemas.microsoft.com/office/word/2010/wordml" xmlns:w15="http://schemas.microsoft.com/office/word/2012/wordml" xmlns:w16cex="http://schemas.microsoft.com/office/word/2018/wordml/cex" xmlns:w16cid="http://schemas.microsoft.com/office/word/2016/wordml/cid" xmlns:w16="http://schemas.microsoft.com/office/word/2018/wordml" xmlns:w16sdtdh="http://schemas.microsoft.com/office/word/2020/wordml/sdtdatahash" xmlns:w16se="http://schemas.microsoft.com/office/word/2015/wordml/symex" xmlns:wpg="http://schemas.microsoft.com/office/word/2010/wordprocessingGroup" xmlns:wpi="http://schemas.microsoft.com/office/word/2010/wordprocessingInk" xmlns:wne="http://schemas.microsoft.com/office/word/2006/wordml" xmlns:wps="http://schemas.microsoft.com/office/word/2010/wordprocessingShape" mc:Ignorable="w14 w15 w16se w16cid w16 w16cex w16sdtdh wp14">
   <w:footnote w:type="separator" w:id="-1">
     <w:p>
       <w:pPr>
@@ -1495,7 +1010,7 @@
 </file>
 
 <file path=word/numbering.xml><?xml version="1.0" encoding="utf-8"?>
-<w:numbering xmlns:wpc="http://schemas.microsoft.com/office/word/2010/wordprocessingCanvas" xmlns:cx="http://schemas.microsoft.com/office/drawing/2014/chartex" xmlns:cx1="http://schemas.microsoft.com/office/drawing/2015/9/8/chartex" xmlns:cx2="http://schemas.microsoft.com/office/drawing/2015/10/21/chartex" xmlns:cx3="http://schemas.microsoft.com/office/drawing/2016/5/9/chartex" xmlns:cx4="http://schemas.microsoft.com/office/drawing/2016/5/10/chartex" xmlns:cx5="http://schemas.microsoft.com/office/drawing/2016/5/11/chartex" xmlns:cx6="http://schemas.microsoft.com/office/drawing/2016/5/12/chartex" xmlns:cx7="http://schemas.microsoft.com/office/drawing/2016/5/13/chartex" xmlns:cx8="http://schemas.microsoft.com/office/drawing/2016/5/14/chartex" xmlns:mc="http://schemas.openxmlformats.org/markup-compatibility/2006" xmlns:aink="http://schemas.microsoft.com/office/drawing/2016/ink" xmlns:am3d="http://schemas.microsoft.com/office/drawing/2017/model3d" xmlns:o="urn:schemas-microsoft-com:office:office" xmlns:oel="http://schemas.microsoft.com/office/2019/extlst" xmlns:r="http://schemas.openxmlformats.org/officeDocument/2006/relationships" xmlns:m="http://schemas.openxmlformats.org/officeDocument/2006/math" xmlns:v="urn:schemas-microsoft-com:vml" xmlns:wp14="http://schemas.microsoft.com/office/word/2010/wordprocessingDrawing" xmlns:wp="http://schemas.openxmlformats.org/drawingml/2006/wordprocessingDrawing" xmlns:w10="urn:schemas-microsoft-com:office:word" xmlns:w="http://schemas.openxmlformats.org/wordprocessingml/2006/main" xmlns:w14="http://schemas.microsoft.com/office/word/2010/wordml" xmlns:w15="http://schemas.microsoft.com/office/word/2012/wordml" xmlns:w16cex="http://schemas.microsoft.com/office/word/2018/wordml/cex" xmlns:w16cid="http://schemas.microsoft.com/office/word/2016/wordml/cid" xmlns:w16="http://schemas.microsoft.com/office/word/2018/wordml" xmlns:w16sdtdh="http://schemas.microsoft.com/office/word/2020/wordml/sdtdatahash" xmlns:w16se="http://schemas.microsoft.com/office/word/2015/wordml/symex" xmlns:wpg="http://schemas.microsoft.com/office/word/2010/wordprocessingGroup" xmlns:wpi="http://schemas.microsoft.com/office/word/2010/wordprocessingInk" xmlns:wne="http://schemas.microsoft.com/office/word/2006/wordml" xmlns:wps="http://schemas.microsoft.com/office/word/2010/wordprocessingShape" mc:Ignorable="w14 w15 w16se w16cid w16 w16cex w16sdtdh wp14">
+<w:numbering xmlns:wpc="http://schemas.microsoft.com/office/word/2010/wordprocessingCanvas" xmlns:cx="http://schemas.microsoft.com/office/drawing/2014/chartex" xmlns:cx1="http://schemas.microsoft.com/office/drawing/2015/9/8/chartex" xmlns:cx2="http://schemas.microsoft.com/office/drawing/2015/10/21/chartex" xmlns:cx3="http://schemas.microsoft.com/office/drawing/2016/5/9/chartex" xmlns:cx4="http://schemas.microsoft.com/office/drawing/2016/5/10/chartex" xmlns:cx5="http://schemas.microsoft.com/office/drawing/2016/5/11/chartex" xmlns:cx6="http://schemas.microsoft.com/office/drawing/2016/5/12/chartex" xmlns:cx7="http://schemas.microsoft.com/office/drawing/2016/5/13/chartex" xmlns:cx8="http://schemas.microsoft.com/office/drawing/2016/5/14/chartex" xmlns:mc="http://schemas.openxmlformats.org/markup-compatibility/2006" xmlns:aink="http://schemas.microsoft.com/office/drawing/2016/ink" xmlns:am3d="http://schemas.microsoft.com/office/drawing/2017/model3d" xmlns:o="urn:schemas-microsoft-com:office:office" xmlns:r="http://schemas.openxmlformats.org/officeDocument/2006/relationships" xmlns:m="http://schemas.openxmlformats.org/officeDocument/2006/math" xmlns:v="urn:schemas-microsoft-com:vml" xmlns:wp14="http://schemas.microsoft.com/office/word/2010/wordprocessingDrawing" xmlns:wp="http://schemas.openxmlformats.org/drawingml/2006/wordprocessingDrawing" xmlns:w10="urn:schemas-microsoft-com:office:word" xmlns:w="http://schemas.openxmlformats.org/wordprocessingml/2006/main" xmlns:w14="http://schemas.microsoft.com/office/word/2010/wordml" xmlns:w15="http://schemas.microsoft.com/office/word/2012/wordml" xmlns:w16cex="http://schemas.microsoft.com/office/word/2018/wordml/cex" xmlns:w16cid="http://schemas.microsoft.com/office/word/2016/wordml/cid" xmlns:w16="http://schemas.microsoft.com/office/word/2018/wordml" xmlns:w16sdtdh="http://schemas.microsoft.com/office/word/2020/wordml/sdtdatahash" xmlns:w16se="http://schemas.microsoft.com/office/word/2015/wordml/symex" xmlns:wpg="http://schemas.microsoft.com/office/word/2010/wordprocessingGroup" xmlns:wpi="http://schemas.microsoft.com/office/word/2010/wordprocessingInk" xmlns:wne="http://schemas.microsoft.com/office/word/2006/wordml" xmlns:wps="http://schemas.microsoft.com/office/word/2010/wordprocessingShape" mc:Ignorable="w14 w15 w16se w16cid w16 w16cex w16sdtdh wp14">
   <w:abstractNum w:abstractNumId="0" w15:restartNumberingAfterBreak="0">
     <w:nsid w:val="27355FE5"/>
     <w:multiLevelType w:val="hybridMultilevel"/>
@@ -1722,10 +1237,10 @@
       </w:rPr>
     </w:lvl>
   </w:abstractNum>
-  <w:num w:numId="1" w16cid:durableId="1099713495">
+  <w:num w:numId="1">
     <w:abstractNumId w:val="0"/>
   </w:num>
-  <w:num w:numId="2" w16cid:durableId="1204950393">
+  <w:num w:numId="2">
     <w:abstractNumId w:val="1"/>
   </w:num>
 </w:numbering>

</xml_diff>